<commit_message>
Add game logic functionality into gui. Create controllers for game logic
</commit_message>
<xml_diff>
--- a/Journal.docx
+++ b/Journal.docx
@@ -310,7 +310,13 @@
         <w:rPr>
           <w:rFonts w:ascii="Verdana" w:hAnsi="Verdana"/>
         </w:rPr>
-        <w:t xml:space="preserve">Complete coding game logic </w:t>
+        <w:t>Complete coding game logic</w:t>
+      </w:r>
+      <w:r>
+        <w:rPr>
+          <w:rFonts w:ascii="Verdana" w:hAnsi="Verdana"/>
+        </w:rPr>
+        <w:t>. Begin game GUI</w:t>
       </w:r>
     </w:p>
     <w:sectPr>

</xml_diff>